<commit_message>
Uploaded User Manual and Project Management Report
</commit_message>
<xml_diff>
--- a/Documentation/Student Companion_Project_Management_Report_Group_7.docx
+++ b/Documentation/Student Companion_Project_Management_Report_Group_7.docx
@@ -10,8 +10,6 @@
           <w:szCs w:val="44"/>
         </w:rPr>
       </w:pPr>
-      <w:bookmarkStart w:id="0" w:name="_GoBack"/>
-      <w:bookmarkEnd w:id="0"/>
     </w:p>
     <w:p>
       <w:pPr>
@@ -1348,7 +1346,21 @@
           <w:sz w:val="24"/>
           <w:szCs w:val="24"/>
         </w:rPr>
-        <w:t>development of basic skeleton which gives pleasant UI to the user</w:t>
+        <w:t xml:space="preserve">development of basic </w:t>
+      </w:r>
+      <w:r>
+        <w:rPr>
+          <w:sz w:val="24"/>
+          <w:szCs w:val="24"/>
+        </w:rPr>
+        <w:t xml:space="preserve">blue print of application using wireframes </w:t>
+      </w:r>
+      <w:r>
+        <w:rPr>
+          <w:sz w:val="24"/>
+          <w:szCs w:val="24"/>
+        </w:rPr>
+        <w:t>which gives pleasant UI to the user</w:t>
       </w:r>
       <w:r>
         <w:rPr>
@@ -1408,7 +1420,6 @@
         <w:t xml:space="preserve">Third, creation of database using </w:t>
       </w:r>
       <w:proofErr w:type="spellStart"/>
-      <w:proofErr w:type="gramStart"/>
       <w:r>
         <w:rPr>
           <w:sz w:val="24"/>
@@ -1422,15 +1433,21 @@
           <w:sz w:val="24"/>
           <w:szCs w:val="24"/>
         </w:rPr>
-        <w:t xml:space="preserve"> ,</w:t>
-      </w:r>
-      <w:proofErr w:type="gramEnd"/>
-      <w:r>
-        <w:rPr>
-          <w:sz w:val="24"/>
-          <w:szCs w:val="24"/>
-        </w:rPr>
-        <w:t xml:space="preserve"> populating the database and accessing the database using </w:t>
+        <w:t xml:space="preserve">, populating the database </w:t>
+      </w:r>
+      <w:r>
+        <w:rPr>
+          <w:sz w:val="24"/>
+          <w:szCs w:val="24"/>
+        </w:rPr>
+        <w:t xml:space="preserve">with sample data </w:t>
+      </w:r>
+      <w:r>
+        <w:rPr>
+          <w:sz w:val="24"/>
+          <w:szCs w:val="24"/>
+        </w:rPr>
+        <w:t xml:space="preserve">and accessing the database using </w:t>
       </w:r>
       <w:proofErr w:type="spellStart"/>
       <w:r>
@@ -1488,7 +1505,21 @@
           <w:sz w:val="24"/>
           <w:szCs w:val="24"/>
         </w:rPr>
-        <w:t>Development of basic skeleton is done by Raj Kiran Reddy and Suhas.</w:t>
+        <w:t xml:space="preserve">Development of </w:t>
+      </w:r>
+      <w:r>
+        <w:rPr>
+          <w:sz w:val="24"/>
+          <w:szCs w:val="24"/>
+        </w:rPr>
+        <w:t>wireframes</w:t>
+      </w:r>
+      <w:r>
+        <w:rPr>
+          <w:sz w:val="24"/>
+          <w:szCs w:val="24"/>
+        </w:rPr>
+        <w:t xml:space="preserve"> is done by Raj Kiran Reddy and Suhas.</w:t>
       </w:r>
     </w:p>
     <w:p>
@@ -1506,17 +1537,15 @@
           <w:szCs w:val="24"/>
         </w:rPr>
         <w:lastRenderedPageBreak/>
-        <w:t xml:space="preserve">Second, development of login page and authentication of user using his/her credentials which are stored in the </w:t>
-      </w:r>
-      <w:proofErr w:type="spellStart"/>
-      <w:r>
-        <w:rPr>
-          <w:sz w:val="24"/>
-          <w:szCs w:val="24"/>
-        </w:rPr>
-        <w:t>mongoDB</w:t>
-      </w:r>
-      <w:proofErr w:type="spellEnd"/>
+        <w:t xml:space="preserve">Second, development of login page and authentication of user using his/her credentials </w:t>
+      </w:r>
+      <w:r>
+        <w:rPr>
+          <w:sz w:val="24"/>
+          <w:szCs w:val="24"/>
+        </w:rPr>
+        <w:t>done by Teja and Sri Harsha</w:t>
+      </w:r>
       <w:r>
         <w:rPr>
           <w:sz w:val="24"/>
@@ -2198,23 +2227,21 @@
           <w:sz w:val="24"/>
           <w:szCs w:val="24"/>
         </w:rPr>
-        <w:t xml:space="preserve">Fifth, development SA Menu page and display the SA Shifts of the user on </w:t>
-      </w:r>
-      <w:proofErr w:type="gramStart"/>
-      <w:r>
-        <w:rPr>
-          <w:sz w:val="24"/>
-          <w:szCs w:val="24"/>
-        </w:rPr>
-        <w:t>a</w:t>
-      </w:r>
-      <w:proofErr w:type="gramEnd"/>
-      <w:r>
-        <w:rPr>
-          <w:sz w:val="24"/>
-          <w:szCs w:val="24"/>
-        </w:rPr>
-        <w:t xml:space="preserve"> or after a particular date.</w:t>
+        <w:t>Fifth, development SA Menu page and displa</w:t>
+      </w:r>
+      <w:r>
+        <w:rPr>
+          <w:sz w:val="24"/>
+          <w:szCs w:val="24"/>
+        </w:rPr>
+        <w:t xml:space="preserve">y the SA Shifts of the user on </w:t>
+      </w:r>
+      <w:r>
+        <w:rPr>
+          <w:sz w:val="24"/>
+          <w:szCs w:val="24"/>
+        </w:rPr>
+        <w:t>a particular date.</w:t>
       </w:r>
     </w:p>
     <w:p>
@@ -3085,7 +3112,21 @@
           <w:szCs w:val="24"/>
         </w:rPr>
         <w:tab/>
-        <w:t>Sixth task is done by Sri Harsha and Teja.</w:t>
+        <w:t>Sixth tas</w:t>
+      </w:r>
+      <w:r>
+        <w:rPr>
+          <w:sz w:val="24"/>
+          <w:szCs w:val="24"/>
+        </w:rPr>
+        <w:t>k is done by Sri Harsha</w:t>
+      </w:r>
+      <w:r>
+        <w:rPr>
+          <w:sz w:val="24"/>
+          <w:szCs w:val="24"/>
+        </w:rPr>
+        <w:t>.</w:t>
       </w:r>
     </w:p>
     <w:p>
@@ -3316,23 +3357,21 @@
           <w:szCs w:val="24"/>
         </w:rPr>
       </w:pPr>
-      <w:proofErr w:type="gramStart"/>
-      <w:r>
-        <w:rPr>
-          <w:b/>
-          <w:sz w:val="24"/>
-          <w:szCs w:val="24"/>
-        </w:rPr>
-        <w:t>Fig :</w:t>
-      </w:r>
-      <w:proofErr w:type="gramEnd"/>
-      <w:r>
-        <w:rPr>
-          <w:b/>
-          <w:sz w:val="24"/>
-          <w:szCs w:val="24"/>
-        </w:rPr>
-        <w:t xml:space="preserve"> Burndown chart for Increment 4 </w:t>
+      <w:r>
+        <w:rPr>
+          <w:b/>
+          <w:sz w:val="24"/>
+          <w:szCs w:val="24"/>
+        </w:rPr>
+        <w:t>Fig</w:t>
+      </w:r>
+      <w:r>
+        <w:rPr>
+          <w:b/>
+          <w:sz w:val="24"/>
+          <w:szCs w:val="24"/>
+        </w:rPr>
+        <w:t xml:space="preserve">: Burndown chart for Increment 4 </w:t>
       </w:r>
     </w:p>
     <w:p>
@@ -3590,7 +3629,16 @@
           <w:sz w:val="24"/>
           <w:szCs w:val="24"/>
         </w:rPr>
-        <w:t xml:space="preserve">I’ve faced some difficulty in my team as some team members are not completely familiar with the Ionic framework concepts. To overcome this, we’ve planned our work ahead of our task deadlines and were successful in completing them. We’ve also faced the “Billing” problem from Amazon Web Services as the “free” tier services are not really free. There are some limitations on the free tier like “one month free” or “2 million request hits free” etc., It should have been highlighted earlier in our tutorial classes. </w:t>
+        <w:t xml:space="preserve">I’ve faced some difficulty in </w:t>
+      </w:r>
+      <w:bookmarkStart w:id="0" w:name="_GoBack"/>
+      <w:bookmarkEnd w:id="0"/>
+      <w:r>
+        <w:rPr>
+          <w:sz w:val="24"/>
+          <w:szCs w:val="24"/>
+        </w:rPr>
+        <w:t xml:space="preserve">my team as some team members are not completely familiar with the Ionic framework concepts. To overcome this, we’ve planned our work ahead of our task deadlines and were successful in completing them. We’ve also faced the “Billing” problem from Amazon Web Services as the “free” tier services are not really free. There are some limitations on the free tier like “one month free” or “2 million request hits free” etc., It should have been highlighted earlier in our tutorial classes. </w:t>
       </w:r>
     </w:p>
     <w:p>

</xml_diff>

<commit_message>
Updated the Project Management Document with % work
</commit_message>
<xml_diff>
--- a/Documentation/Student Companion_Project_Management_Report_Group_7.docx
+++ b/Documentation/Student Companion_Project_Management_Report_Group_7.docx
@@ -3406,13 +3406,121 @@
     </w:p>
     <w:p>
       <w:pPr>
-        <w:jc w:val="center"/>
-        <w:rPr>
-          <w:b/>
-          <w:sz w:val="24"/>
-          <w:szCs w:val="24"/>
-        </w:rPr>
-      </w:pPr>
+        <w:rPr>
+          <w:b/>
+          <w:sz w:val="24"/>
+          <w:szCs w:val="24"/>
+        </w:rPr>
+      </w:pPr>
+      <w:r>
+        <w:rPr>
+          <w:b/>
+          <w:sz w:val="24"/>
+          <w:szCs w:val="24"/>
+        </w:rPr>
+        <w:lastRenderedPageBreak/>
+        <w:t>Project Work Distribution Among Team (in %):</w:t>
+      </w:r>
+    </w:p>
+    <w:p>
+      <w:pPr>
+        <w:rPr>
+          <w:sz w:val="24"/>
+          <w:szCs w:val="24"/>
+        </w:rPr>
+      </w:pPr>
+      <w:r>
+        <w:rPr>
+          <w:sz w:val="24"/>
+          <w:szCs w:val="24"/>
+        </w:rPr>
+        <w:t>Sri Harsha Chennavajjala</w:t>
+      </w:r>
+      <w:r>
+        <w:rPr>
+          <w:sz w:val="24"/>
+          <w:szCs w:val="24"/>
+        </w:rPr>
+        <w:t xml:space="preserve"> – 35%</w:t>
+      </w:r>
+    </w:p>
+    <w:p>
+      <w:pPr>
+        <w:rPr>
+          <w:sz w:val="24"/>
+          <w:szCs w:val="24"/>
+        </w:rPr>
+      </w:pPr>
+      <w:r>
+        <w:rPr>
+          <w:sz w:val="24"/>
+          <w:szCs w:val="24"/>
+        </w:rPr>
+        <w:t xml:space="preserve">Teja </w:t>
+      </w:r>
+      <w:proofErr w:type="spellStart"/>
+      <w:r>
+        <w:rPr>
+          <w:sz w:val="24"/>
+          <w:szCs w:val="24"/>
+        </w:rPr>
+        <w:t>Garidepally</w:t>
+      </w:r>
+      <w:proofErr w:type="spellEnd"/>
+      <w:r>
+        <w:rPr>
+          <w:sz w:val="24"/>
+          <w:szCs w:val="24"/>
+        </w:rPr>
+        <w:t xml:space="preserve"> – 30%</w:t>
+      </w:r>
+    </w:p>
+    <w:p>
+      <w:pPr>
+        <w:rPr>
+          <w:sz w:val="24"/>
+          <w:szCs w:val="24"/>
+        </w:rPr>
+      </w:pPr>
+      <w:r>
+        <w:rPr>
+          <w:sz w:val="24"/>
+          <w:szCs w:val="24"/>
+        </w:rPr>
+        <w:t>Raj Kiran Reddy Munnangi – 20%</w:t>
+      </w:r>
+    </w:p>
+    <w:p>
+      <w:pPr>
+        <w:rPr>
+          <w:sz w:val="24"/>
+          <w:szCs w:val="24"/>
+        </w:rPr>
+      </w:pPr>
+      <w:r>
+        <w:rPr>
+          <w:sz w:val="24"/>
+          <w:szCs w:val="24"/>
+        </w:rPr>
+        <w:t>Suhas Sai Raparthi – 15%</w:t>
+      </w:r>
+      <w:bookmarkStart w:id="0" w:name="_GoBack"/>
+      <w:bookmarkEnd w:id="0"/>
+    </w:p>
+    <w:p>
+      <w:pPr>
+        <w:rPr>
+          <w:sz w:val="24"/>
+          <w:szCs w:val="24"/>
+        </w:rPr>
+      </w:pPr>
+      <w:r>
+        <w:rPr>
+          <w:sz w:val="24"/>
+          <w:szCs w:val="24"/>
+        </w:rPr>
+        <w:t>Totals = 100%</w:t>
+      </w:r>
     </w:p>
     <w:p>
       <w:pPr>
@@ -3629,16 +3737,7 @@
           <w:sz w:val="24"/>
           <w:szCs w:val="24"/>
         </w:rPr>
-        <w:t xml:space="preserve">I’ve faced some difficulty in </w:t>
-      </w:r>
-      <w:bookmarkStart w:id="0" w:name="_GoBack"/>
-      <w:bookmarkEnd w:id="0"/>
-      <w:r>
-        <w:rPr>
-          <w:sz w:val="24"/>
-          <w:szCs w:val="24"/>
-        </w:rPr>
-        <w:t xml:space="preserve">my team as some team members are not completely familiar with the Ionic framework concepts. To overcome this, we’ve planned our work ahead of our task deadlines and were successful in completing them. We’ve also faced the “Billing” problem from Amazon Web Services as the “free” tier services are not really free. There are some limitations on the free tier like “one month free” or “2 million request hits free” etc., It should have been highlighted earlier in our tutorial classes. </w:t>
+        <w:t xml:space="preserve">I’ve faced some difficulty in my team as some team members are not completely familiar with the Ionic framework concepts. To overcome this, we’ve planned our work ahead of our task deadlines and were successful in completing them. We’ve also faced the “Billing” problem from Amazon Web Services as the “free” tier services are not really free. There are some limitations on the free tier like “one month free” or “2 million request hits free” etc., It should have been highlighted earlier in our tutorial classes. </w:t>
       </w:r>
     </w:p>
     <w:p>
@@ -3655,7 +3754,15 @@
           <w:sz w:val="24"/>
           <w:szCs w:val="24"/>
         </w:rPr>
-        <w:t xml:space="preserve">If this was a real world project, I would have arranged internal team meetings every week. Also, I will arrange meetings with the clients to explain the tasks done till date and to take input suggestions from them. As the semester course was started with android basics and the important technical content (ionic framework, </w:t>
+        <w:t xml:space="preserve">If this was a real world project, I would have arranged internal team meetings every week. Also, I will arrange meetings with the clients to explain the tasks done till date and to take input suggestions from them. As the semester course was started with android basics </w:t>
+      </w:r>
+      <w:r>
+        <w:rPr>
+          <w:sz w:val="24"/>
+          <w:szCs w:val="24"/>
+        </w:rPr>
+        <w:lastRenderedPageBreak/>
+        <w:t xml:space="preserve">and the important technical content (ionic framework, </w:t>
       </w:r>
       <w:proofErr w:type="spellStart"/>
       <w:r>

</xml_diff>